<commit_message>
Checking in input files
</commit_message>
<xml_diff>
--- a/inputs/TS 4.3 Baraha Kramam.docx
+++ b/inputs/TS 4.3 Baraha Kramam.docx
@@ -1508,6 +1508,112 @@
           <w:lang w:bidi="ta-IN"/>
         </w:rPr>
       </w:pPr>
+    </w:p>
+    <w:p>
+      <w:pPr>
+        <w:autoSpaceDE w:val="0"/>
+        <w:autoSpaceDN w:val="0"/>
+        <w:adjustRightInd w:val="0"/>
+        <w:spacing w:line="240" w:lineRule="auto"/>
+        <w:rPr>
+          <w:rFonts w:cs="Arial"/>
+          <w:color w:val="000000"/>
+          <w:szCs w:val="28"/>
+          <w:lang w:bidi="ta-IN"/>
+        </w:rPr>
+      </w:pPr>
+      <w:r>
+        <w:rPr>
+          <w:rFonts w:cs="Arial"/>
+          <w:color w:val="000000"/>
+          <w:szCs w:val="28"/>
+          <w:lang w:bidi="ta-IN"/>
+        </w:rPr>
+        <w:t>T.S.4.3.10.2 - kramam</w:t>
+      </w:r>
+    </w:p>
+    <w:p>
+      <w:pPr>
+        <w:autoSpaceDE w:val="0"/>
+        <w:autoSpaceDN w:val="0"/>
+        <w:adjustRightInd w:val="0"/>
+        <w:spacing w:line="240" w:lineRule="auto"/>
+        <w:rPr>
+          <w:rFonts w:cs="Arial"/>
+          <w:color w:val="000000"/>
+          <w:szCs w:val="28"/>
+          <w:lang w:bidi="ta-IN"/>
+        </w:rPr>
+      </w:pPr>
+      <w:r>
+        <w:rPr>
+          <w:rFonts w:cs="Arial"/>
+          <w:color w:val="000000"/>
+          <w:szCs w:val="28"/>
+          <w:lang w:bidi="ta-IN"/>
+        </w:rPr>
+        <w:t>AqsIqt paq~jcaqdaqSaBi#H | paq~jcaqdaqSaBi#rastuvata | paq~jcaqdaqSaBiqriti# pa~jcadaqSa - BiqH | aqstuqvaqtaq kShaqtram | kShaqtrama#sRujyata | aqsRuqjyaqtEndra#H | indrO&amp;dhi#patiH | adhi#patirAsIt | adhi#patiqrityadhi# - paqtiqH | AqsIqth saqptaqdaqSaBi#H | saqptaqdaqSaBi#rastuvata | saqptaqdaqSaBiqriti# saptadaqSa - BiqH | aqstuqvaqtaq paqSava#H | paqSavO#&amp;sRujyanta | aqsRuqjyaqntaq bRuhaqspati#H | bRuhaqspatiqradhi#patiH | adhi#patirAsIt | adhi#patiqrityadhi# - paqtiqH | AqsIqn naqvaqdaqSaBi#H | naqvaqdaqSaBi#rastuvata | naqvaqdaqSaBiqriti# navadaqSa - BiqH | aqstuqvaqtaq SUqdrAqryau | SUqdrAqryAva#sRujyEtAm | SUqdrAqryAviti# SUdra - aqryau | aqsRuqjyEqtAqmaqhOqrAqtrE | aqhOqrAqtrE adhi#patnI | aqhOqrAqtrE itya#haH - rAqtrE | adhi#patnI AstAm | adhi#patnIq ityadhi# - paqtnIq | AqstAqmEka#vi(gm)SatyA | Eka#vi(gm)SatyA&amp;stuvata | Eka#vi(gm)SaqtyEtyEka# - viq(gm)qSaqtyAq | aqstuqvaqtaika#SaPAH | Eka#SaPAH paqSava#H | Eka#SaPAq ityEka# - SaqPAqH | paqSavO#&amp;sRujyanta | aqsRuqjyaqntaq varu#NaH | varuqNO&amp;dhi#patiH | adhi#patirAsIt | adhi#patiqrityadhi# - paqtiqH | AqsIqt trayO#vi(gm)SatyA | trayO#vi(gm)SatyA&amp;stuvata | trayO#vi(gm)SaqtyEtiq traya#H - viq(gm)qSaqtyAq | aqstuqvaqtaq kShuqdrAH | kShuqdrAH paqSava#H | paqSavO#&amp;sRujyanta | aqsRuqjyaqntaq pUqShA | pUqShA&amp;dhi#patiH | adhi#patirAsIt | adhi#patiqrityadhi# - paqtiqH | AqsIqt pa~jca#vi(gm)SatyA | pa~jca#vi(gm)SatyA&amp;stuvata | pa~jca#vi(gm)SaqtyEtiq pa~jca# - viq(gm)qSaqtyAq | aqstuqvaqtAqraqNyAH | AqraqNyAH paqSava#H | paqSavO#&amp;sRujyanta | aqsRuqjyaqntaq vAqyuH | vAqyuradhi#patiH | adhi#patirAsIt | adhi#patiqrityadhi# - paqtiqH | AqsIqth saqptavi(gm)#SatyA | saqptavi(gm)#SatyA&amp;stuvata | saqptavi(gm)#SaqtyEti# saqpta - viq(gm)qSaqtyAq | aqstuqvaqtaq dyAvA#pRuthiqvI | dyAvA#pRuthiqvI vi ( ) | dyAvA#pRuthiqvI itiq dyAvA$ - pRuqthiqvI | vyai#tAm | 19 (50/67)</w:t>
+      </w:r>
+    </w:p>
+    <w:p>
+      <w:pPr>
+        <w:autoSpaceDE w:val="0"/>
+        <w:autoSpaceDN w:val="0"/>
+        <w:adjustRightInd w:val="0"/>
+        <w:spacing w:line="240" w:lineRule="auto"/>
+        <w:rPr>
+          <w:rFonts w:cs="Arial"/>
+          <w:color w:val="000000"/>
+          <w:szCs w:val="28"/>
+          <w:lang w:bidi="ta-IN"/>
+        </w:rPr>
+      </w:pPr>
+    </w:p>
+    <w:p>
+      <w:pPr>
+        <w:autoSpaceDE w:val="0"/>
+        <w:autoSpaceDN w:val="0"/>
+        <w:adjustRightInd w:val="0"/>
+        <w:spacing w:line="240" w:lineRule="auto"/>
+        <w:rPr>
+          <w:rFonts w:cs="Arial"/>
+          <w:color w:val="000000"/>
+          <w:szCs w:val="28"/>
+          <w:lang w:bidi="ta-IN"/>
+        </w:rPr>
+      </w:pPr>
+      <w:r>
+        <w:rPr>
+          <w:rFonts w:cs="Arial"/>
+          <w:color w:val="000000"/>
+          <w:szCs w:val="28"/>
+          <w:lang w:bidi="ta-IN"/>
+        </w:rPr>
+        <w:t>T.S.4.3.10.3 - kramam</w:t>
+      </w:r>
+    </w:p>
+    <w:p>
+      <w:pPr>
+        <w:autoSpaceDE w:val="0"/>
+        <w:autoSpaceDN w:val="0"/>
+        <w:adjustRightInd w:val="0"/>
+        <w:spacing w:line="240" w:lineRule="auto"/>
+        <w:rPr>
+          <w:rFonts w:cs="Arial"/>
+          <w:color w:val="000000"/>
+          <w:szCs w:val="28"/>
+          <w:lang w:bidi="ta-IN"/>
+        </w:rPr>
+      </w:pPr>
+      <w:r>
+        <w:rPr>
+          <w:rFonts w:cs="Arial"/>
+          <w:color w:val="000000"/>
+          <w:szCs w:val="28"/>
+          <w:lang w:bidi="ta-IN"/>
+        </w:rPr>
+        <w:t xml:space="preserve">aiqtAqM ~Mvasa#vaH | vasa#vO ruqdrAH | ruqdrA A#diqtyAH | AqdiqtyA anu# | anuq vi | vyA#yann | Aqyaqn tEShA$m | tEShAqmAdhi#patyam | Adhi#patyamAsIt | Adhi#patyaqmityAdhi# - paqtyaqm | AqsIqn nava#vi(gm)SatyA | nava#vi(gm)SatyA&amp;stuvata | nava#vi(gm)SaqtyEtiq nava# - viq(gm)qSaqtyAq | aqstuqvaqtaq vanaqspata#yaH | vanaqspata#yO&amp;sRujyanta | aqsRuqjyaqntaq sOma#H | sOmO&amp;dhi#patiH | adhi#patirAsIt | adhi#patiqratyadhi# - paqtiqH | AqsIqdEka#tri(gm)SatAH | Eka#tri(gm)SatA&amp;stuvata | Eka#tri(gm)SaqtEtyEka# - triq(gm)qSaqtAq | aqstuqvaqtaq praqjAH | praqjA a#sRujyanta | praqjA iti# pra - </w:t>
+      </w:r>
       <w:r>
         <w:rPr>
           <w:rFonts w:cs="Arial"/>
@@ -1516,90 +1622,7 @@
           <w:lang w:bidi="ta-IN"/>
         </w:rPr>
         <w:lastRenderedPageBreak/>
-        <w:t>T.S.4.3.10.2 - kramam</w:t>
-      </w:r>
-    </w:p>
-    <w:p>
-      <w:pPr>
-        <w:autoSpaceDE w:val="0"/>
-        <w:autoSpaceDN w:val="0"/>
-        <w:adjustRightInd w:val="0"/>
-        <w:spacing w:line="240" w:lineRule="auto"/>
-        <w:rPr>
-          <w:rFonts w:cs="Arial"/>
-          <w:color w:val="000000"/>
-          <w:szCs w:val="28"/>
-          <w:lang w:bidi="ta-IN"/>
-        </w:rPr>
-      </w:pPr>
-      <w:r>
-        <w:rPr>
-          <w:rFonts w:cs="Arial"/>
-          <w:color w:val="000000"/>
-          <w:szCs w:val="28"/>
-          <w:lang w:bidi="ta-IN"/>
-        </w:rPr>
-        <w:t>AqsIqt paq~jcaqdaqSaBi#H | paq~jcaqdaqSaBi#rastuvata | paq~jcaqdaqSaBiqriti# pa~jcadaqSa - BiqH | aqstuqvaqtaq kShaqtram | kShaqtrama#sRujyata | aqsRuqjyaqtEndra#H | indrO&amp;dhi#patiH | adhi#patirAsIt | adhi#patiqrityadhi# - paqtiqH | AqsIqth saqptaqdaqSaBi#H | saqptaqdaqSaBi#rastuvata | saqptaqdaqSaBiqriti# saptadaqSa - BiqH | aqstuqvaqtaq paqSava#H | paqSavO#&amp;sRujyanta | aqsRuqjyaqntaq bRuhaqspati#H | bRuhaqspatiqradhi#patiH | adhi#patirAsIt | adhi#patiqrityadhi# - paqtiqH | AqsIqn naqvaqdaqSaBi#H | naqvaqdaqSaBi#rastuvata | naqvaqdaqSaBiqriti# navadaqSa - BiqH | aqstuqvaqtaq SUqdrAqryau | SUqdrAqryAva#sRujyEtAm | SUqdrAqryAviti# SUdra - aqryau | aqsRuqjyEqtAqmaqhOqrAqtrE | aqhOqrAqtrE adhi#patnI | aqhOqrAqtrE itya#haH - rAqtrE | adhi#patnI AstAm | adhi#patnIq ityadhi# - paqtnIq | AqstAqmEka#vi(gm)SatyA | Eka#vi(gm)SatyA&amp;stuvata | Eka#vi(gm)SaqtyEtyEka# - viq(gm)qSaqtyAq | aqstuqvaqtaika#SaPAH | Eka#SaPAH paqSava#H | Eka#SaPAq ityEka# - SaqPAqH | paqSavO#&amp;sRujyanta | aqsRuqjyaqntaq varu#NaH | varuqNO&amp;dhi#patiH | adhi#patirAsIt | adhi#patiqrityadhi# - paqtiqH | AqsIqt trayO#vi(gm)SatyA | trayO#vi(gm)SatyA&amp;stuvata | trayO#vi(gm)SaqtyEtiq traya#H - viq(gm)qSaqtyAq | aqstuqvaqtaq kShuqdrAH | kShuqdrAH paqSava#H | paqSavO#&amp;sRujyanta | aqsRuqjyaqntaq pUqShA | pUqShA&amp;dhi#patiH | adhi#patirAsIt | adhi#patiqrityadhi# - paqtiqH | AqsIqt pa~jca#vi(gm)SatyA | pa~jca#vi(gm)SatyA&amp;stuvata | pa~jca#vi(gm)SaqtyEtiq pa~jca# - viq(gm)qSaqtyAq | aqstuqvaqtAqraqNyAH | AqraqNyAH paqSava#H | paqSavO#&amp;sRujyanta | aqsRuqjyaqntaq vAqyuH | vAqyuradhi#patiH | adhi#patirAsIt | adhi#patiqrityadhi# - paqtiqH | AqsIqth saqptavi(gm)#SatyA | saqptavi(gm)#SatyA&amp;stuvata | saqptavi(gm)#SaqtyEti# saqpta - viq(gm)qSaqtyAq | aqstuqvaqtaq dyAvA#pRuthiqvI | dyAvA#pRuthiqvI vi ( ) | dyAvA#pRuthiqvI itiq dyAvA$ - pRuqthiqvI | vyai#tAm | 19 (50/67)</w:t>
-      </w:r>
-    </w:p>
-    <w:p>
-      <w:pPr>
-        <w:autoSpaceDE w:val="0"/>
-        <w:autoSpaceDN w:val="0"/>
-        <w:adjustRightInd w:val="0"/>
-        <w:spacing w:line="240" w:lineRule="auto"/>
-        <w:rPr>
-          <w:rFonts w:cs="Arial"/>
-          <w:color w:val="000000"/>
-          <w:szCs w:val="28"/>
-          <w:lang w:bidi="ta-IN"/>
-        </w:rPr>
-      </w:pPr>
-    </w:p>
-    <w:p>
-      <w:pPr>
-        <w:autoSpaceDE w:val="0"/>
-        <w:autoSpaceDN w:val="0"/>
-        <w:adjustRightInd w:val="0"/>
-        <w:spacing w:line="240" w:lineRule="auto"/>
-        <w:rPr>
-          <w:rFonts w:cs="Arial"/>
-          <w:color w:val="000000"/>
-          <w:szCs w:val="28"/>
-          <w:lang w:bidi="ta-IN"/>
-        </w:rPr>
-      </w:pPr>
-      <w:r>
-        <w:rPr>
-          <w:rFonts w:cs="Arial"/>
-          <w:color w:val="000000"/>
-          <w:szCs w:val="28"/>
-          <w:lang w:bidi="ta-IN"/>
-        </w:rPr>
-        <w:t>T.S.4.3.10.3 - kramam</w:t>
-      </w:r>
-    </w:p>
-    <w:p>
-      <w:pPr>
-        <w:autoSpaceDE w:val="0"/>
-        <w:autoSpaceDN w:val="0"/>
-        <w:adjustRightInd w:val="0"/>
-        <w:spacing w:line="240" w:lineRule="auto"/>
-        <w:rPr>
-          <w:rFonts w:cs="Arial"/>
-          <w:color w:val="000000"/>
-          <w:szCs w:val="28"/>
-          <w:lang w:bidi="ta-IN"/>
-        </w:rPr>
-      </w:pPr>
-      <w:r>
-        <w:rPr>
-          <w:rFonts w:cs="Arial"/>
-          <w:color w:val="000000"/>
-          <w:szCs w:val="28"/>
-          <w:lang w:bidi="ta-IN"/>
-        </w:rPr>
-        <w:t xml:space="preserve">aiqtAqM ~Mvasa#vaH | vasa#vO ruqdrAH | ruqdrA A#diqtyAH | AqdiqtyA anu# | anuq vi | vyA#yann | Aqyaqn tEShA$m | tEShAqmAdhi#patyam | Adhi#patyamAsIt | Adhi#patyaqmityAdhi# - paqtyaqm | AqsIqn nava#vi(gm)SatyA | nava#vi(gm)SatyA&amp;stuvata | nava#vi(gm)SaqtyEtiq nava# - viq(gm)qSaqtyAq | aqstuqvaqtaq vanaqspata#yaH | vanaqspata#yO&amp;sRujyanta | aqsRuqjyaqntaq sOma#H | sOmO&amp;dhi#patiH | adhi#patirAsIt | adhi#patiqratyadhi# - paqtiqH | AqsIqdEka#tri(gm)SatAH | Eka#tri(gm)SatA&amp;stuvata | Eka#tri(gm)SaqtEtyEka# - triq(gm)qSaqtAq | aqstuqvaqtaq praqjAH | praqjA a#sRujyanta | praqjA iti# pra - jAH | aqsRuqjyaqntaq yAvA#nAm | yAvA#nAm ca | cAyA#vAnAm | </w:t>
+        <w:t xml:space="preserve">jAH | aqsRuqjyaqntaq yAvA#nAm | yAvA#nAm ca | cAyA#vAnAm | </w:t>
       </w:r>
       <w:r>
         <w:rPr>
@@ -1617,187 +1640,316 @@
           <w:szCs w:val="28"/>
           <w:lang w:bidi="ta-IN"/>
         </w:rPr>
+        <w:t xml:space="preserve">ayA#vAnAm ca | cAdhi#patyam | Adhi#patyamAsIt | Adhi#patyaqmityAdhi# - paqtyaqm | AqsIqt traya#stri(gm)SatA | traya#stri(gm)SatA&amp;stuvata | traya#stri(gm)SaqtEtiq traya#H - triq(gm)qSaqtAq | aqstuqvaqtaq BUqtAni# | BUqtAnya#SAmyann | aqSAqmyaqn praqjApa#tiH | praqjApa#tiH </w:t>
+      </w:r>
+      <w:r>
+        <w:rPr>
+          <w:rFonts w:cs="Arial"/>
+          <w:color w:val="000000"/>
+          <w:szCs w:val="28"/>
+          <w:lang w:bidi="ta-IN"/>
+        </w:rPr>
+        <w:br/>
+      </w:r>
+      <w:r>
+        <w:rPr>
+          <w:rFonts w:cs="Arial"/>
+          <w:color w:val="000000"/>
+          <w:szCs w:val="28"/>
+          <w:lang w:bidi="ta-IN"/>
+        </w:rPr>
+        <w:t xml:space="preserve">paramEqShThI | praqjApa#tiqriti# praqjA - paqtiqH | </w:t>
+      </w:r>
+      <w:r>
+        <w:rPr>
+          <w:rFonts w:cs="Arial"/>
+          <w:color w:val="000000"/>
+          <w:szCs w:val="28"/>
+          <w:lang w:bidi="ta-IN"/>
+        </w:rPr>
+        <w:br/>
+      </w:r>
+      <w:r>
+        <w:rPr>
+          <w:rFonts w:cs="Arial"/>
+          <w:color w:val="000000"/>
+          <w:szCs w:val="28"/>
+          <w:lang w:bidi="ta-IN"/>
+        </w:rPr>
+        <w:t>paqraqmEqShThyadhi#patiH | adhi#patirAsIt | adhi#patiqrityadhi# - paqtiqH | AqsIqdityA#sIt || 20 (35/44)</w:t>
+      </w:r>
+    </w:p>
+    <w:p>
+      <w:pPr>
+        <w:autoSpaceDE w:val="0"/>
+        <w:autoSpaceDN w:val="0"/>
+        <w:adjustRightInd w:val="0"/>
+        <w:spacing w:line="240" w:lineRule="auto"/>
+        <w:rPr>
+          <w:rFonts w:cs="Arial"/>
+          <w:color w:val="000000"/>
+          <w:szCs w:val="28"/>
+          <w:lang w:bidi="ta-IN"/>
+        </w:rPr>
+      </w:pPr>
+      <w:r>
+        <w:rPr>
+          <w:rFonts w:cs="Arial"/>
+          <w:color w:val="000000"/>
+          <w:szCs w:val="28"/>
+          <w:lang w:bidi="ta-IN"/>
+        </w:rPr>
+        <w:t>(saqM~MvaqthsaqrO&amp;dhi#patiq - rvi - pa~jca#tri(gm)Sacca) (A10)</w:t>
+      </w:r>
+    </w:p>
+    <w:p>
+      <w:pPr>
+        <w:autoSpaceDE w:val="0"/>
+        <w:autoSpaceDN w:val="0"/>
+        <w:adjustRightInd w:val="0"/>
+        <w:spacing w:line="240" w:lineRule="auto"/>
+        <w:rPr>
+          <w:rFonts w:cs="Arial"/>
+          <w:color w:val="000000"/>
+          <w:szCs w:val="28"/>
+          <w:lang w:bidi="ta-IN"/>
+        </w:rPr>
+      </w:pPr>
+    </w:p>
+    <w:p>
+      <w:pPr>
+        <w:autoSpaceDE w:val="0"/>
+        <w:autoSpaceDN w:val="0"/>
+        <w:adjustRightInd w:val="0"/>
+        <w:spacing w:line="240" w:lineRule="auto"/>
+        <w:rPr>
+          <w:rFonts w:cs="Arial"/>
+          <w:color w:val="000000"/>
+          <w:szCs w:val="28"/>
+          <w:lang w:bidi="ta-IN"/>
+        </w:rPr>
+      </w:pPr>
+      <w:r>
+        <w:rPr>
+          <w:rFonts w:cs="Arial"/>
+          <w:color w:val="000000"/>
+          <w:szCs w:val="28"/>
+          <w:lang w:bidi="ta-IN"/>
+        </w:rPr>
+        <w:t>T.S.4.3.11.1 - kramam</w:t>
+      </w:r>
+    </w:p>
+    <w:p>
+      <w:pPr>
+        <w:autoSpaceDE w:val="0"/>
+        <w:autoSpaceDN w:val="0"/>
+        <w:adjustRightInd w:val="0"/>
+        <w:spacing w:line="240" w:lineRule="auto"/>
+        <w:rPr>
+          <w:rFonts w:cs="Arial"/>
+          <w:color w:val="000000"/>
+          <w:szCs w:val="28"/>
+          <w:lang w:bidi="ta-IN"/>
+        </w:rPr>
+      </w:pPr>
+      <w:r>
+        <w:rPr>
+          <w:rFonts w:cs="Arial"/>
+          <w:color w:val="000000"/>
+          <w:szCs w:val="28"/>
+          <w:lang w:bidi="ta-IN"/>
+        </w:rPr>
+        <w:t>iqyamEqva | Eqva sA | sA yA | yA pra#thaqmA | praqthaqmA vyaucCa#t | vyaucCa#daqntaH | vyaucCaqditi# vi - aucCa#t | aqntaraqsyAm | aqsyAm ca#rati | caqraqtiq pravi#ShTA | praviqShTEtiq pra - viqShTAq || vaqdhUr ja#jAna | jaqjAqnaq naqvaqgat | naqvaqgaj jani#trI | naqvaqgaditi# nava - gat | jani#trIq traya#H | traya# EnAm | EqnAqm maqhiqmAna#H | maqhiqmAna#H sacantE | saqcaqntaq iti# sacantE || Canda#svatI uqShasA$ | Canda#svatIq itiq Canda#svatI | uqShasAq pEpi#SAnE | pEpi#SAnE samAqnam | pEpi#SAnEq itiq pEpi#SAnE | saqmAqnaM ~MyOni$m | yOniqmanu# | anu# saq~jcara#ntI | saq~jcara#ntIq iti# sam - cara#ntI || sUrya#patnIq vi | sUrya#patnIq itiq sUrya# - paqtnIq | vi ca#rataH | caqraqtaqH praqjAqnaqtI | praqjAqnaqtI kEqtum | praqjAqnaqtI iti# pra - jAqnaqtI | kEqtum kRu#NvAqnE | kRuqNvAqnE aqjarE$ | kRuqNvAqnE iti# kRuNvAqnE | aqjarEq BUri#rEtasA | aqjarEq ityaqjarE$ | BUri#rEtaqsEtiq BUri# - rEqtaqsAq || Ruqtasyaq panthA$m | panthAq manu# | anu# tiqsraH | tiqsra A | A&amp;gu#H | aqguqstraya#H | trayO# GaqrmAsa#H | GaqrmAsOq anu# | anuq jyOti#ShA | jyOtiqShA | A&amp;gu#H | aqguqritya#guH || praqjAmEkA$ | praqjAmiti# pra - jAm | EkAq rakSha#ti | rakShaqtyUrja$m | UrjaqmEkA$ | EkA$ vraqtam | 21 (50/59)</w:t>
+      </w:r>
+    </w:p>
+    <w:p>
+      <w:pPr>
+        <w:autoSpaceDE w:val="0"/>
+        <w:autoSpaceDN w:val="0"/>
+        <w:adjustRightInd w:val="0"/>
+        <w:spacing w:line="240" w:lineRule="auto"/>
+        <w:rPr>
+          <w:rFonts w:cs="Arial"/>
+          <w:color w:val="000000"/>
+          <w:szCs w:val="28"/>
+          <w:lang w:bidi="ta-IN"/>
+        </w:rPr>
+      </w:pPr>
+    </w:p>
+    <w:p>
+      <w:pPr>
+        <w:autoSpaceDE w:val="0"/>
+        <w:autoSpaceDN w:val="0"/>
+        <w:adjustRightInd w:val="0"/>
+        <w:spacing w:line="240" w:lineRule="auto"/>
+        <w:rPr>
+          <w:rFonts w:cs="Arial"/>
+          <w:color w:val="000000"/>
+          <w:szCs w:val="28"/>
+          <w:lang w:bidi="ta-IN"/>
+        </w:rPr>
+      </w:pPr>
+      <w:r>
+        <w:rPr>
+          <w:rFonts w:cs="Arial"/>
+          <w:color w:val="000000"/>
+          <w:szCs w:val="28"/>
+          <w:lang w:bidi="ta-IN"/>
+        </w:rPr>
+        <w:t>T.S.4.3.11.2 - kramam</w:t>
+      </w:r>
+    </w:p>
+    <w:p>
+      <w:pPr>
+        <w:autoSpaceDE w:val="0"/>
+        <w:autoSpaceDN w:val="0"/>
+        <w:adjustRightInd w:val="0"/>
+        <w:spacing w:line="240" w:lineRule="auto"/>
+        <w:rPr>
+          <w:rFonts w:cs="Arial"/>
+          <w:color w:val="000000"/>
+          <w:szCs w:val="28"/>
+          <w:lang w:bidi="ta-IN"/>
+        </w:rPr>
+      </w:pPr>
+      <w:r>
+        <w:rPr>
+          <w:rFonts w:cs="Arial"/>
+          <w:color w:val="000000"/>
+          <w:szCs w:val="28"/>
+          <w:lang w:bidi="ta-IN"/>
+        </w:rPr>
+        <w:t xml:space="preserve">vraqtamEkA$ | EkA# rakShati | raqkShaqtiq dEqvaqyUqnAm | dEqvaqyUqnAmiti# dEva - yUqnAm || caqtuqShTOqmO a#Bavat | caqtuqShTOqma iti# catuH - stOqmaH | aqBaqvaqd yA | yA tuqrIyA$ | tuqrIyA# yaqj~jasya# | yaqj~jasya# paqkShau | paqkShAvRu#ShayaH | RuqShaqyOq Bava#ntI | BavaqntItiq Bava#ntI || gAqyaqtrIm triqShTuBa$m | triqShTuBaqm jaga#tIm | jaga#tImanuqShTuBa$m | aqnuqShTuBa#m bRuqhat | aqnuqShTuBaqmitya#nu - stuBa$m | bRuqhadaqrkam | aqrkaM ~Myu#~jjAqnAH | yuq~jjAqnAH suva#H | suvaqrA | A&amp;Ba#rann | aqBaqraqnniqdam | iqdamitIqdam || paq~jcaBi#r dhAqtA | paq~jcaBiqriti# paq~jca - BiqH | dhAqtA vi | vi da#dhau | daqdhAqviqdam | iqdaM ~Myat | yat tAsA$m | tAsAq(gg)q svasRU$H | svasRU#rajanayat | aqjaqnaqyaqt pa~jca#pa~jca | </w:t>
+      </w:r>
+      <w:r>
+        <w:rPr>
+          <w:rFonts w:cs="Arial"/>
+          <w:color w:val="000000"/>
+          <w:szCs w:val="28"/>
+          <w:lang w:bidi="ta-IN"/>
+        </w:rPr>
         <w:lastRenderedPageBreak/>
-        <w:t xml:space="preserve">ayA#vAnAm ca | cAdhi#patyam | Adhi#patyamAsIt | Adhi#patyaqmityAdhi# - paqtyaqm | AqsIqt traya#stri(gm)SatA | traya#stri(gm)SatA&amp;stuvata | traya#stri(gm)SaqtEtiq traya#H - triq(gm)qSaqtAq | aqstuqvaqtaq BUqtAni# | BUqtAnya#SAmyann | aqSAqmyaqn praqjApa#tiH | praqjApa#tiH </w:t>
-      </w:r>
-      <w:r>
-        <w:rPr>
-          <w:rFonts w:cs="Arial"/>
-          <w:color w:val="000000"/>
-          <w:szCs w:val="28"/>
-          <w:lang w:bidi="ta-IN"/>
-        </w:rPr>
-        <w:br/>
-      </w:r>
-      <w:r>
-        <w:rPr>
-          <w:rFonts w:cs="Arial"/>
-          <w:color w:val="000000"/>
-          <w:szCs w:val="28"/>
-          <w:lang w:bidi="ta-IN"/>
-        </w:rPr>
-        <w:t xml:space="preserve">paramEqShThI | praqjApa#tiqriti# praqjA - paqtiqH | </w:t>
-      </w:r>
-      <w:r>
-        <w:rPr>
-          <w:rFonts w:cs="Arial"/>
-          <w:color w:val="000000"/>
-          <w:szCs w:val="28"/>
-          <w:lang w:bidi="ta-IN"/>
-        </w:rPr>
-        <w:br/>
-      </w:r>
-      <w:r>
-        <w:rPr>
-          <w:rFonts w:cs="Arial"/>
-          <w:color w:val="000000"/>
-          <w:szCs w:val="28"/>
-          <w:lang w:bidi="ta-IN"/>
-        </w:rPr>
-        <w:t>paqraqmEqShThyadhi#patiH | adhi#patirAsIt | adhi#patiqrityadhi# - paqtiqH | AqsIqdityA#sIt || 20 (35/44)</w:t>
-      </w:r>
-    </w:p>
-    <w:p>
-      <w:pPr>
-        <w:autoSpaceDE w:val="0"/>
-        <w:autoSpaceDN w:val="0"/>
-        <w:adjustRightInd w:val="0"/>
-        <w:spacing w:line="240" w:lineRule="auto"/>
-        <w:rPr>
-          <w:rFonts w:cs="Arial"/>
-          <w:color w:val="000000"/>
-          <w:szCs w:val="28"/>
-          <w:lang w:bidi="ta-IN"/>
-        </w:rPr>
-      </w:pPr>
-      <w:r>
-        <w:rPr>
-          <w:rFonts w:cs="Arial"/>
-          <w:color w:val="000000"/>
-          <w:szCs w:val="28"/>
-          <w:lang w:bidi="ta-IN"/>
-        </w:rPr>
-        <w:t>(saqM~MvaqthsaqrO&amp;dhi#patiq - rvi - pa~jca#tri(gm)Sacca) (A10)</w:t>
-      </w:r>
-    </w:p>
-    <w:p>
-      <w:pPr>
-        <w:autoSpaceDE w:val="0"/>
-        <w:autoSpaceDN w:val="0"/>
-        <w:adjustRightInd w:val="0"/>
-        <w:spacing w:line="240" w:lineRule="auto"/>
-        <w:rPr>
-          <w:rFonts w:cs="Arial"/>
-          <w:color w:val="000000"/>
-          <w:szCs w:val="28"/>
-          <w:lang w:bidi="ta-IN"/>
-        </w:rPr>
-      </w:pPr>
-    </w:p>
-    <w:p>
-      <w:pPr>
-        <w:autoSpaceDE w:val="0"/>
-        <w:autoSpaceDN w:val="0"/>
-        <w:adjustRightInd w:val="0"/>
-        <w:spacing w:line="240" w:lineRule="auto"/>
-        <w:rPr>
-          <w:rFonts w:cs="Arial"/>
-          <w:color w:val="000000"/>
-          <w:szCs w:val="28"/>
-          <w:lang w:bidi="ta-IN"/>
-        </w:rPr>
-      </w:pPr>
-      <w:r>
-        <w:rPr>
-          <w:rFonts w:cs="Arial"/>
-          <w:color w:val="000000"/>
-          <w:szCs w:val="28"/>
-          <w:lang w:bidi="ta-IN"/>
-        </w:rPr>
-        <w:t>T.S.4.3.11.1 - kramam</w:t>
-      </w:r>
-    </w:p>
-    <w:p>
-      <w:pPr>
-        <w:autoSpaceDE w:val="0"/>
-        <w:autoSpaceDN w:val="0"/>
-        <w:adjustRightInd w:val="0"/>
-        <w:spacing w:line="240" w:lineRule="auto"/>
-        <w:rPr>
-          <w:rFonts w:cs="Arial"/>
-          <w:color w:val="000000"/>
-          <w:szCs w:val="28"/>
-          <w:lang w:bidi="ta-IN"/>
-        </w:rPr>
-      </w:pPr>
-      <w:r>
-        <w:rPr>
-          <w:rFonts w:cs="Arial"/>
-          <w:color w:val="000000"/>
-          <w:szCs w:val="28"/>
-          <w:lang w:bidi="ta-IN"/>
-        </w:rPr>
-        <w:t>iqyamEqva | Eqva sA | sA yA | yA pra#thaqmA | praqthaqmA vyaucCa#t | vyaucCa#daqntaH | vyaucCaqditi# vi - aucCa#t | aqntaraqsyAm | aqsyAm ca#rati | caqraqtiq pravi#ShTA | praviqShTEtiq pra - viqShTAq || vaqdhUr ja#jAna | jaqjAqnaq naqvaqgat | naqvaqgaj jani#trI | naqvaqgaditi# nava - gat | jani#trIq traya#H | traya# EnAm | EqnAqm maqhiqmAna#H | maqhiqmAna#H sacantE | saqcaqntaq iti# sacantE || Canda#svatI uqShasA$ | Canda#svatIq itiq Canda#svatI | uqShasAq pEpi#SAnE | pEpi#SAnE samAqnam | pEpi#SAnEq itiq pEpi#SAnE | saqmAqnaM ~MyOni$m | yOniqmanu# | anu# saq~jcara#ntI | saq~jcara#ntIq iti# sam - cara#ntI || sUrya#patnIq vi | sUrya#patnIq itiq sUrya# - paqtnIq | vi ca#rataH | caqraqtaqH praqjAqnaqtI | praqjAqnaqtI kEqtum | praqjAqnaqtI iti# pra - jAqnaqtI | kEqtum kRu#NvAqnE | kRuqNvAqnE aqjarE$ | kRuqNvAqnE iti# kRuNvAqnE | aqjarEq BUri#rEtasA | aqjarEq ityaqjarE$ | BUri#rEtaqsEtiq BUri# - rEqtaqsAq || Ruqtasyaq panthA$m | panthAq manu# | anu# tiqsraH | tiqsra A | A&amp;gu#H | aqguqstraya#H | trayO# GaqrmAsa#H | GaqrmAsOq anu# | anuq jyOti#ShA | jyOtiqShA | A&amp;gu#H | aqguqritya#guH || praqjAmEkA$ | praqjAmiti# pra - jAm | EkAq rakSha#ti | rakShaqtyUrja$m | UrjaqmEkA$ | EkA$ vraqtam | 21 (50/59)</w:t>
-      </w:r>
-    </w:p>
-    <w:p>
-      <w:pPr>
-        <w:autoSpaceDE w:val="0"/>
-        <w:autoSpaceDN w:val="0"/>
-        <w:adjustRightInd w:val="0"/>
-        <w:spacing w:line="240" w:lineRule="auto"/>
-        <w:rPr>
-          <w:rFonts w:cs="Arial"/>
-          <w:color w:val="000000"/>
-          <w:szCs w:val="28"/>
-          <w:lang w:bidi="ta-IN"/>
-        </w:rPr>
-      </w:pPr>
-    </w:p>
-    <w:p>
-      <w:pPr>
-        <w:autoSpaceDE w:val="0"/>
-        <w:autoSpaceDN w:val="0"/>
-        <w:adjustRightInd w:val="0"/>
-        <w:spacing w:line="240" w:lineRule="auto"/>
-        <w:rPr>
-          <w:rFonts w:cs="Arial"/>
-          <w:color w:val="000000"/>
-          <w:szCs w:val="28"/>
-          <w:lang w:bidi="ta-IN"/>
-        </w:rPr>
-      </w:pPr>
-      <w:r>
-        <w:rPr>
-          <w:rFonts w:cs="Arial"/>
-          <w:color w:val="000000"/>
-          <w:szCs w:val="28"/>
-          <w:lang w:bidi="ta-IN"/>
-        </w:rPr>
-        <w:t>T.S.4.3.11.2 - kramam</w:t>
-      </w:r>
-    </w:p>
-    <w:p>
-      <w:pPr>
-        <w:autoSpaceDE w:val="0"/>
-        <w:autoSpaceDN w:val="0"/>
-        <w:adjustRightInd w:val="0"/>
-        <w:spacing w:line="240" w:lineRule="auto"/>
-        <w:rPr>
-          <w:rFonts w:cs="Arial"/>
-          <w:color w:val="000000"/>
-          <w:szCs w:val="28"/>
-          <w:lang w:bidi="ta-IN"/>
-        </w:rPr>
-      </w:pPr>
-      <w:r>
-        <w:rPr>
-          <w:rFonts w:cs="Arial"/>
-          <w:color w:val="000000"/>
-          <w:szCs w:val="28"/>
-          <w:lang w:bidi="ta-IN"/>
-        </w:rPr>
-        <w:t xml:space="preserve">vraqtamEkA$ | EkA# rakShati | raqkShaqtiq dEqvaqyUqnAm | dEqvaqyUqnAmiti# dEva - yUqnAm || caqtuqShTOqmO a#Bavat | caqtuqShTOqma iti# catuH - stOqmaH | aqBaqvaqd yA | yA tuqrIyA$ | tuqrIyA# yaqj~jasya# | yaqj~jasya# paqkShau | paqkShAvRu#ShayaH | RuqShaqyOq Bava#ntI | BavaqntItiq Bava#ntI || gAqyaqtrIm triqShTuBa$m | triqShTuBaqm jaga#tIm | jaga#tImanuqShTuBa$m | aqnuqShTuBa#m bRuqhat | aqnuqShTuBaqmitya#nu - stuBa$m | bRuqhadaqrkam | aqrkaM ~Myu#~jjAqnAH | yuq~jjAqnAH suva#H | suvaqrA | A&amp;Ba#rann | aqBaqraqnniqdam | iqdamitIqdam || paq~jcaBi#r dhAqtA | paq~jcaBiqriti# paq~jca - BiqH | dhAqtA vi | vi da#dhau | daqdhAqviqdam | iqdaM ~Myat | yat tAsA$m | tAsAq(gg)q svasRU$H | svasRU#rajanayat | aqjaqnaqyaqt pa~jca#pa~jca | pa~jca#paq~jcEtiq pa~jca# - paq~jcaq || tAsA#mu | uq yaqntiq | yaqntiq </w:t>
+        <w:t>pa~jca#paq~jcEtiq pa~jca# - paq~jcaq || tAsA#mu | uq yaqntiq | yaqntiq praqyaqvENa# | praqyaqvENaq pa~jca# | praqyaqvENEti# pra - yaqvEna# | pa~jcaq nAnA$ | nAnA# rUqpANi# | rUqpANiq krata#vaH | krata#vOq vasA#nAH | vasA#nAq itiq vasA#nAH || triq(gm)qSath svasA#raH | svasA#raq upa# | upa# yanti | yaqntiq niqShkRuqtam | niqShkRuqta(gm) sa#mAqnam | niqShkRuqtamiti# niH - kRuqtam | saqmAqnam kEqtum | kEqtum pra#timuq~jcamA#nAH | praqtiqmuq~jcamA#nAq iti# prati - muq~jcamA#nAH || 22 (50/55)</w:t>
+      </w:r>
+    </w:p>
+    <w:p>
+      <w:pPr>
+        <w:autoSpaceDE w:val="0"/>
+        <w:autoSpaceDN w:val="0"/>
+        <w:adjustRightInd w:val="0"/>
+        <w:spacing w:line="240" w:lineRule="auto"/>
+        <w:rPr>
+          <w:rFonts w:cs="Arial"/>
+          <w:color w:val="000000"/>
+          <w:szCs w:val="28"/>
+          <w:lang w:bidi="ta-IN"/>
+        </w:rPr>
+      </w:pPr>
+    </w:p>
+    <w:p>
+      <w:pPr>
+        <w:autoSpaceDE w:val="0"/>
+        <w:autoSpaceDN w:val="0"/>
+        <w:adjustRightInd w:val="0"/>
+        <w:spacing w:line="240" w:lineRule="auto"/>
+        <w:rPr>
+          <w:rFonts w:cs="Arial"/>
+          <w:color w:val="000000"/>
+          <w:szCs w:val="28"/>
+          <w:lang w:bidi="ta-IN"/>
+        </w:rPr>
+      </w:pPr>
+      <w:r>
+        <w:rPr>
+          <w:rFonts w:cs="Arial"/>
+          <w:color w:val="000000"/>
+          <w:szCs w:val="28"/>
+          <w:lang w:bidi="ta-IN"/>
+        </w:rPr>
+        <w:t>T.S.4.3.11.3 - kramam</w:t>
+      </w:r>
+    </w:p>
+    <w:p>
+      <w:pPr>
+        <w:autoSpaceDE w:val="0"/>
+        <w:autoSpaceDN w:val="0"/>
+        <w:adjustRightInd w:val="0"/>
+        <w:spacing w:line="240" w:lineRule="auto"/>
+        <w:rPr>
+          <w:rFonts w:cs="Arial"/>
+          <w:color w:val="000000"/>
+          <w:szCs w:val="28"/>
+          <w:lang w:bidi="ta-IN"/>
+        </w:rPr>
+      </w:pPr>
+      <w:r>
+        <w:rPr>
+          <w:rFonts w:cs="Arial"/>
+          <w:color w:val="000000"/>
+          <w:szCs w:val="28"/>
+          <w:lang w:bidi="ta-IN"/>
+        </w:rPr>
+        <w:t>RuqtU(gg) sta#nvatE | taqnvaqtEq kaqvaya#H | kaqvaya#H prajAnaqtIH | praqjAqnaqtIr maddhyE#CandasaH | praqjAqnaqtIriti# pra - jAqnaqtIH | maddhyE#CandasaqH pari# | maddhyE#Candasaq itiq maddhyE$ - CaqndaqsaqH | pari# yanti | yaqntiq BAsva#tIH | BAsva#tIqritiq BAsva#tIH || jyOti#ShmatIq prati# | prati# mu~jcatE | muq~jcaqtEq naBa#H | naBOq rAtrI$ | rAtrI# dEqvI | dEqvI sUrya#sya | sUrya#sya vraqtAni# | vraqtAnIti# vraqtAni# || vi pa#Syanti | paqSyaqntiq paqSava#H | paqSavOq jAya#mAnAH | jAya#mAnAq nAnA#rUpAH | nAnA#rUpA mAqtuH | nAnA#rUpAq itiq nAnA$ - rUqpAqH | mAqturaqsyAH | aqsyA uqpasthE$ | uqpasthaq ityuqpa - sthEq || EqkAqShTaqkA tapa#sA | EqkAqShTaqkEtyE#ka - aqShTaqkA | tapa#sAq tapya#mAnA | tapya#mAnA jaqjAna# | jaqjAnaq garBa$m | garBa#m mahiqmAna$m | maqhiqmAnaqmindra$m | indraqmitIndra$m || tEnaq dasyUn# | dasyUqnq. vi | vya#sahanta | aqsaqhaqntaq dEqvAH | dEqvA haqntA | haqntA&amp;su#rANAm | asu#rANAmaBavat | aqBaqvaqcCacI#BiH | SacI#Biqritiq Saci# - BiqH || anA#nujAmanuqjAm | anA#nujAqmityanA#nu - jAqm | aqnuqjAm mAm | aqnuqjAmitya#nu - jAm | mAma#karta | aqkaqrtaq saqtyam | saqtyaM ~Mvada#ntI | vadaqntyanu# | anvi#cCE | iqcCaq Eqtat | EqtadityEqtat || BUqyAsa#masya | 23 (50/56)</w:t>
+      </w:r>
+    </w:p>
+    <w:p>
+      <w:pPr>
+        <w:autoSpaceDE w:val="0"/>
+        <w:autoSpaceDN w:val="0"/>
+        <w:adjustRightInd w:val="0"/>
+        <w:spacing w:line="240" w:lineRule="auto"/>
+        <w:rPr>
+          <w:rFonts w:cs="Arial"/>
+          <w:color w:val="000000"/>
+          <w:szCs w:val="28"/>
+          <w:lang w:bidi="ta-IN"/>
+        </w:rPr>
+      </w:pPr>
+    </w:p>
+    <w:p>
+      <w:pPr>
+        <w:autoSpaceDE w:val="0"/>
+        <w:autoSpaceDN w:val="0"/>
+        <w:adjustRightInd w:val="0"/>
+        <w:spacing w:line="240" w:lineRule="auto"/>
+        <w:rPr>
+          <w:rFonts w:cs="Arial"/>
+          <w:color w:val="000000"/>
+          <w:szCs w:val="28"/>
+          <w:lang w:bidi="ta-IN"/>
+        </w:rPr>
+      </w:pPr>
+      <w:r>
+        <w:rPr>
+          <w:rFonts w:cs="Arial"/>
+          <w:color w:val="000000"/>
+          <w:szCs w:val="28"/>
+          <w:lang w:bidi="ta-IN"/>
+        </w:rPr>
+        <w:t>T.S.4.3.11.4 - kramam</w:t>
+      </w:r>
+    </w:p>
+    <w:p>
+      <w:pPr>
+        <w:autoSpaceDE w:val="0"/>
+        <w:autoSpaceDN w:val="0"/>
+        <w:adjustRightInd w:val="0"/>
+        <w:spacing w:line="240" w:lineRule="auto"/>
+        <w:rPr>
+          <w:rFonts w:cs="Arial"/>
+          <w:color w:val="000000"/>
+          <w:szCs w:val="28"/>
+          <w:lang w:bidi="ta-IN"/>
+        </w:rPr>
+      </w:pPr>
+      <w:r>
+        <w:rPr>
+          <w:rFonts w:cs="Arial"/>
+          <w:color w:val="000000"/>
+          <w:szCs w:val="28"/>
+          <w:lang w:bidi="ta-IN"/>
+        </w:rPr>
+        <w:t xml:space="preserve">aqsyaq suqmaqtau | suqmaqtau yathA$ | suqmaqtAviti# su - maqtau | yathA# yUqyam | yUqyamaqnyA | aqnyA va#H | vOq aqnyAm | aqnyAmati# | atiq mA | mA pra | pra yu#kta | yuqktEti# yukta || aBUqn mama# | mama# sumaqtau | suqmaqtau viqSvavE#dAH | suqmaqtAviti# su - maqtau | viqSvavE#dAq AShTa# | viqSvavE#dAq iti# viqSva - vEqdAqH | AShTa# pratiqShThAm | praqtiqShThAmavi#dat | praqtiqShThAmiti# prati - sthAm | avi#daqddhi | hi gAqdham | gAqdhamiti# gAqdham || BUqyAsa#masya | aqsyaq suqmaqtau | suqmaqtau yathA$ | suqmaqtAviti# su - maqtau | yathA# yUqyam | yUqyamaqnyA | aqnyA va#H | vOq aqnyAm | aqnyAmati# | atiq mA | mA pra | pra yu#kta | yuqktEti# yukta || pa~jcaq vyu#ShTIH | vyu#ShTIqranu# | vyu#ShTIqritiq </w:t>
       </w:r>
       <w:r>
         <w:rPr>
@@ -1807,137 +1959,7 @@
           <w:lang w:bidi="ta-IN"/>
         </w:rPr>
         <w:lastRenderedPageBreak/>
-        <w:t>praqyaqvENa# | praqyaqvENaq pa~jca# | praqyaqvENEti# pra - yaqvEna# | pa~jcaq nAnA$ | nAnA# rUqpANi# | rUqpANiq krata#vaH | krata#vOq vasA#nAH | vasA#nAq itiq vasA#nAH || triq(gm)qSath svasA#raH | svasA#raq upa# | upa# yanti | yaqntiq niqShkRuqtam | niqShkRuqta(gm) sa#mAqnam | niqShkRuqtamiti# niH - kRuqtam | saqmAqnam kEqtum | kEqtum pra#timuq~jcamA#nAH | praqtiqmuq~jcamA#nAq iti# prati - muq~jcamA#nAH || 22 (50/55)</w:t>
-      </w:r>
-    </w:p>
-    <w:p>
-      <w:pPr>
-        <w:autoSpaceDE w:val="0"/>
-        <w:autoSpaceDN w:val="0"/>
-        <w:adjustRightInd w:val="0"/>
-        <w:spacing w:line="240" w:lineRule="auto"/>
-        <w:rPr>
-          <w:rFonts w:cs="Arial"/>
-          <w:color w:val="000000"/>
-          <w:szCs w:val="28"/>
-          <w:lang w:bidi="ta-IN"/>
-        </w:rPr>
-      </w:pPr>
-    </w:p>
-    <w:p>
-      <w:pPr>
-        <w:autoSpaceDE w:val="0"/>
-        <w:autoSpaceDN w:val="0"/>
-        <w:adjustRightInd w:val="0"/>
-        <w:spacing w:line="240" w:lineRule="auto"/>
-        <w:rPr>
-          <w:rFonts w:cs="Arial"/>
-          <w:color w:val="000000"/>
-          <w:szCs w:val="28"/>
-          <w:lang w:bidi="ta-IN"/>
-        </w:rPr>
-      </w:pPr>
-      <w:r>
-        <w:rPr>
-          <w:rFonts w:cs="Arial"/>
-          <w:color w:val="000000"/>
-          <w:szCs w:val="28"/>
-          <w:lang w:bidi="ta-IN"/>
-        </w:rPr>
-        <w:t>T.S.4.3.11.3 - kramam</w:t>
-      </w:r>
-    </w:p>
-    <w:p>
-      <w:pPr>
-        <w:autoSpaceDE w:val="0"/>
-        <w:autoSpaceDN w:val="0"/>
-        <w:adjustRightInd w:val="0"/>
-        <w:spacing w:line="240" w:lineRule="auto"/>
-        <w:rPr>
-          <w:rFonts w:cs="Arial"/>
-          <w:color w:val="000000"/>
-          <w:szCs w:val="28"/>
-          <w:lang w:bidi="ta-IN"/>
-        </w:rPr>
-      </w:pPr>
-      <w:r>
-        <w:rPr>
-          <w:rFonts w:cs="Arial"/>
-          <w:color w:val="000000"/>
-          <w:szCs w:val="28"/>
-          <w:lang w:bidi="ta-IN"/>
-        </w:rPr>
-        <w:t>RuqtU(gg) sta#nvatE | taqnvaqtEq kaqvaya#H | kaqvaya#H prajAnaqtIH | praqjAqnaqtIr maddhyE#CandasaH | praqjAqnaqtIriti# pra - jAqnaqtIH | maddhyE#CandasaqH pari# | maddhyE#Candasaq itiq maddhyE$ - CaqndaqsaqH | pari# yanti | yaqntiq BAsva#tIH | BAsva#tIqritiq BAsva#tIH || jyOti#ShmatIq prati# | prati# mu~jcatE | muq~jcaqtEq naBa#H | naBOq rAtrI$ | rAtrI# dEqvI | dEqvI sUrya#sya | sUrya#sya vraqtAni# | vraqtAnIti# vraqtAni# || vi pa#Syanti | paqSyaqntiq paqSava#H | paqSavOq jAya#mAnAH | jAya#mAnAq nAnA#rUpAH | nAnA#rUpA mAqtuH | nAnA#rUpAq itiq nAnA$ - rUqpAqH | mAqturaqsyAH | aqsyA uqpasthE$ | uqpasthaq ityuqpa - sthEq || EqkAqShTaqkA tapa#sA | EqkAqShTaqkEtyE#ka - aqShTaqkA | tapa#sAq tapya#mAnA | tapya#mAnA jaqjAna# | jaqjAnaq garBa$m | garBa#m mahiqmAna$m | maqhiqmAnaqmindra$m | indraqmitIndra$m || tEnaq dasyUn# | dasyUqnq. vi | vya#sahanta | aqsaqhaqntaq dEqvAH | dEqvA haqntA | haqntA&amp;su#rANAm | asu#rANAmaBavat | aqBaqvaqcCacI#BiH | SacI#Biqritiq Saci# - BiqH || anA#nujAmanuqjAm | anA#nujAqmityanA#nu - jAqm | aqnuqjAm mAm | aqnuqjAmitya#nu - jAm | mAma#karta | aqkaqrtaq saqtyam | saqtyaM ~Mvada#ntI | vadaqntyanu# | anvi#cCE | iqcCaq Eqtat | EqtadityEqtat || BUqyAsa#masya | 23 (50/56)</w:t>
-      </w:r>
-    </w:p>
-    <w:p>
-      <w:pPr>
-        <w:autoSpaceDE w:val="0"/>
-        <w:autoSpaceDN w:val="0"/>
-        <w:adjustRightInd w:val="0"/>
-        <w:spacing w:line="240" w:lineRule="auto"/>
-        <w:rPr>
-          <w:rFonts w:cs="Arial"/>
-          <w:color w:val="000000"/>
-          <w:szCs w:val="28"/>
-          <w:lang w:bidi="ta-IN"/>
-        </w:rPr>
-      </w:pPr>
-    </w:p>
-    <w:p>
-      <w:pPr>
-        <w:autoSpaceDE w:val="0"/>
-        <w:autoSpaceDN w:val="0"/>
-        <w:adjustRightInd w:val="0"/>
-        <w:spacing w:line="240" w:lineRule="auto"/>
-        <w:rPr>
-          <w:rFonts w:cs="Arial"/>
-          <w:color w:val="000000"/>
-          <w:szCs w:val="28"/>
-          <w:lang w:bidi="ta-IN"/>
-        </w:rPr>
-      </w:pPr>
-      <w:r>
-        <w:rPr>
-          <w:rFonts w:cs="Arial"/>
-          <w:color w:val="000000"/>
-          <w:szCs w:val="28"/>
-          <w:lang w:bidi="ta-IN"/>
-        </w:rPr>
-        <w:t>T.S.4.3.11.4 - kramam</w:t>
-      </w:r>
-    </w:p>
-    <w:p>
-      <w:pPr>
-        <w:autoSpaceDE w:val="0"/>
-        <w:autoSpaceDN w:val="0"/>
-        <w:adjustRightInd w:val="0"/>
-        <w:spacing w:line="240" w:lineRule="auto"/>
-        <w:rPr>
-          <w:rFonts w:cs="Arial"/>
-          <w:color w:val="000000"/>
-          <w:szCs w:val="28"/>
-          <w:lang w:bidi="ta-IN"/>
-        </w:rPr>
-      </w:pPr>
-      <w:r>
-        <w:rPr>
-          <w:rFonts w:cs="Arial"/>
-          <w:color w:val="000000"/>
-          <w:szCs w:val="28"/>
-          <w:lang w:bidi="ta-IN"/>
-        </w:rPr>
-        <w:t xml:space="preserve">aqsyaq suqmaqtau | suqmaqtau yathA$ | suqmaqtAviti# su - maqtau | yathA# yUqyam | yUqyamaqnyA | aqnyA va#H | vOq aqnyAm | aqnyAmati# | atiq mA | mA pra | pra yu#kta | yuqktEti# yukta || aBUqn mama# | mama# sumaqtau | suqmaqtau viqSvavE#dAH | suqmaqtAviti# su - maqtau | viqSvavE#dAq AShTa# | viqSvavE#dAq iti# viqSva - vEqdAqH | AShTa# pratiqShThAm | praqtiqShThAmavi#dat | praqtiqShThAmiti# prati - sthAm | avi#daqddhi | hi gAqdham | gAqdhamiti# gAqdham || BUqyAsa#masya | aqsyaq suqmaqtau | suqmaqtau yathA$ | suqmaqtAviti# su - maqtau | yathA# yUqyam | yUqyamaqnyA | aqnyA va#H | vOq aqnyAm | aqnyAmati# | atiq mA | mA pra | pra yu#kta | yuqktEti# yukta || pa~jcaq vyu#ShTIH | vyu#ShTIqranu# | vyu#ShTIqritiq vi - uqShTIqH | anuq pa~jca# | pa~jcaq dOhA$H | dOhAq gAm | gAm </w:t>
-      </w:r>
-      <w:r>
-        <w:rPr>
-          <w:rFonts w:cs="Arial"/>
-          <w:color w:val="000000"/>
-          <w:szCs w:val="28"/>
-          <w:lang w:bidi="ta-IN"/>
-        </w:rPr>
-        <w:lastRenderedPageBreak/>
-        <w:t>pa~jca#nAmnIm | pa~jca#nAmnImRuqtava#H | pa~jca#nAmnIqmitiq pa~jca# - nAqmnIqm | RuqtavO&amp;nu# | anuq pa~jca# | pa~jcEtiq pa~jca# || pa~jcaq diSa#H | diSa#H pa~jcadaqSEna# | paq~jcaqdaqSEna# klRuqptAH | paq~jcaqdaqSEnEti# pa~jca - daqSEna# | klRuqptAH sa#mAqnamU$rddhnIH | saqmAqnamU$rddhnIraqBi | saqmAqnamU$rddhnIqriti# samAqna - mUqrddhnIqH | aqBi lOqkam | lOqkamEka$m | EkaqmityEka$m || 24 (50/59)</w:t>
+        <w:t>vi - uqShTIqH | anuq pa~jca# | pa~jcaq dOhA$H | dOhAq gAm | gAm pa~jca#nAmnIm | pa~jca#nAmnImRuqtava#H | pa~jca#nAmnIqmitiq pa~jca# - nAqmnIqm | RuqtavO&amp;nu# | anuq pa~jca# | pa~jcEtiq pa~jca# || pa~jcaq diSa#H | diSa#H pa~jcadaqSEna# | paq~jcaqdaqSEna# klRuqptAH | paq~jcaqdaqSEnEti# pa~jca - daqSEna# | klRuqptAH sa#mAqnamU$rddhnIH | saqmAqnamU$rddhnIraqBi | saqmAqnamU$rddhnIqriti# samAqna - mUqrddhnIqH | aqBi lOqkam | lOqkamEka$m | EkaqmityEka$m || 24 (50/59)</w:t>
       </w:r>
     </w:p>
     <w:p>
@@ -3383,6 +3405,125 @@
       <w:pStyle w:val="Footer"/>
       <w:jc w:val="center"/>
     </w:pPr>
+    <w:r>
+      <w:rPr>
+        <w:noProof/>
+      </w:rPr>
+      <mc:AlternateContent>
+        <mc:Choice Requires="wps">
+          <w:drawing>
+            <wp:anchor distT="0" distB="0" distL="0" distR="0" simplePos="0" relativeHeight="251659264" behindDoc="0" locked="0" layoutInCell="1" allowOverlap="1" wp14:anchorId="39D5ED40" wp14:editId="3F211220">
+              <wp:simplePos x="635" y="635"/>
+              <wp:positionH relativeFrom="page">
+                <wp:align>left</wp:align>
+              </wp:positionH>
+              <wp:positionV relativeFrom="page">
+                <wp:align>bottom</wp:align>
+              </wp:positionV>
+              <wp:extent cx="565150" cy="353060"/>
+              <wp:effectExtent l="0" t="0" r="6350" b="0"/>
+              <wp:wrapNone/>
+              <wp:docPr id="1383866654" name="Text Box 2" descr="Public">
+                <a:extLst xmlns:a="http://schemas.openxmlformats.org/drawingml/2006/main">
+                  <a:ext uri="{5AE41FA2-C0FF-4470-9BD4-5FADCA87CBE2}">
+                    <aclsh:classification xmlns:aclsh="http://schemas.microsoft.com/office/drawing/2020/classificationShape" classificationOutcomeType="ftr"/>
+                  </a:ext>
+                </a:extLst>
+              </wp:docPr>
+              <wp:cNvGraphicFramePr/>
+              <a:graphic xmlns:a="http://schemas.openxmlformats.org/drawingml/2006/main">
+                <a:graphicData uri="http://schemas.microsoft.com/office/word/2010/wordprocessingShape">
+                  <wps:wsp>
+                    <wps:cNvSpPr txBox="1"/>
+                    <wps:spPr>
+                      <a:xfrm>
+                        <a:off x="0" y="0"/>
+                        <a:ext cx="565150" cy="353060"/>
+                      </a:xfrm>
+                      <a:prstGeom prst="rect">
+                        <a:avLst/>
+                      </a:prstGeom>
+                      <a:noFill/>
+                      <a:ln>
+                        <a:noFill/>
+                      </a:ln>
+                    </wps:spPr>
+                    <wps:txbx>
+                      <w:txbxContent>
+                        <w:p>
+                          <w:pPr>
+                            <w:rPr>
+                              <w:rFonts w:ascii="Calibri" w:eastAsia="Calibri" w:hAnsi="Calibri" w:cs="Calibri"/>
+                              <w:noProof/>
+                              <w:color w:val="000000"/>
+                              <w:sz w:val="20"/>
+                              <w:szCs w:val="20"/>
+                            </w:rPr>
+                          </w:pPr>
+                          <w:r>
+                            <w:rPr>
+                              <w:rFonts w:ascii="Calibri" w:eastAsia="Calibri" w:hAnsi="Calibri" w:cs="Calibri"/>
+                              <w:noProof/>
+                              <w:color w:val="000000"/>
+                              <w:sz w:val="20"/>
+                              <w:szCs w:val="20"/>
+                            </w:rPr>
+                            <w:t>Public</w:t>
+                          </w:r>
+                        </w:p>
+                      </w:txbxContent>
+                    </wps:txbx>
+                    <wps:bodyPr rot="0" spcFirstLastPara="0" vertOverflow="overflow" horzOverflow="overflow" vert="horz" wrap="none" lIns="254000" tIns="0" rIns="0" bIns="190500" numCol="1" spcCol="0" rtlCol="0" fromWordArt="0" anchor="b" anchorCtr="0" forceAA="0" compatLnSpc="1">
+                      <a:prstTxWarp prst="textNoShape">
+                        <a:avLst/>
+                      </a:prstTxWarp>
+                      <a:spAutoFit/>
+                    </wps:bodyPr>
+                  </wps:wsp>
+                </a:graphicData>
+              </a:graphic>
+            </wp:anchor>
+          </w:drawing>
+        </mc:Choice>
+        <mc:Fallback>
+          <w:pict>
+            <v:shapetype w14:anchorId="39D5ED40" id="_x0000_t202" coordsize="21600,21600" o:spt="202" path="m,l,21600r21600,l21600,xe">
+              <v:stroke joinstyle="miter"/>
+              <v:path gradientshapeok="t" o:connecttype="rect"/>
+            </v:shapetype>
+            <v:shape id="Text Box 2" o:spid="_x0000_s1026" type="#_x0000_t202" alt="Public" style="position:absolute;left:0;text-align:left;margin-left:0;margin-top:0;width:44.5pt;height:27.8pt;z-index:251659264;visibility:visible;mso-wrap-style:none;mso-wrap-distance-left:0;mso-wrap-distance-top:0;mso-wrap-distance-right:0;mso-wrap-distance-bottom:0;mso-position-horizontal:left;mso-position-horizontal-relative:page;mso-position-vertical:bottom;mso-position-vertical-relative:page;v-text-anchor:bottom" o:gfxdata="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" filled="f" stroked="f">
+              <v:fill o:detectmouseclick="t"/>
+              <v:textbox style="mso-fit-shape-to-text:t" inset="20pt,0,0,15pt">
+                <w:txbxContent>
+                  <w:p>
+                    <w:pPr>
+                      <w:rPr>
+                        <w:rFonts w:ascii="Calibri" w:eastAsia="Calibri" w:hAnsi="Calibri" w:cs="Calibri"/>
+                        <w:noProof/>
+                        <w:color w:val="000000"/>
+                        <w:sz w:val="20"/>
+                        <w:szCs w:val="20"/>
+                      </w:rPr>
+                    </w:pPr>
+                    <w:r>
+                      <w:rPr>
+                        <w:rFonts w:ascii="Calibri" w:eastAsia="Calibri" w:hAnsi="Calibri" w:cs="Calibri"/>
+                        <w:noProof/>
+                        <w:color w:val="000000"/>
+                        <w:sz w:val="20"/>
+                        <w:szCs w:val="20"/>
+                      </w:rPr>
+                      <w:t>Public</w:t>
+                    </w:r>
+                  </w:p>
+                </w:txbxContent>
+              </v:textbox>
+              <w10:wrap anchorx="page" anchory="page"/>
+            </v:shape>
+          </w:pict>
+        </mc:Fallback>
+      </mc:AlternateContent>
+    </w:r>
   </w:p>
   <w:sdt>
     <w:sdtPr>
@@ -3567,33 +3708,152 @@
 
 <file path=word/footer2.xml><?xml version="1.0" encoding="utf-8"?>
 <w:ftr xmlns:wpc="http://schemas.microsoft.com/office/word/2010/wordprocessingCanvas" xmlns:cx="http://schemas.microsoft.com/office/drawing/2014/chartex" xmlns:cx1="http://schemas.microsoft.com/office/drawing/2015/9/8/chartex" xmlns:cx2="http://schemas.microsoft.com/office/drawing/2015/10/21/chartex" xmlns:cx3="http://schemas.microsoft.com/office/drawing/2016/5/9/chartex" xmlns:cx4="http://schemas.microsoft.com/office/drawing/2016/5/10/chartex" xmlns:cx5="http://schemas.microsoft.com/office/drawing/2016/5/11/chartex" xmlns:cx6="http://schemas.microsoft.com/office/drawing/2016/5/12/chartex" xmlns:cx7="http://schemas.microsoft.com/office/drawing/2016/5/13/chartex" xmlns:cx8="http://schemas.microsoft.com/office/drawing/2016/5/14/chartex" xmlns:mc="http://schemas.openxmlformats.org/markup-compatibility/2006" xmlns:aink="http://schemas.microsoft.com/office/drawing/2016/ink" xmlns:am3d="http://schemas.microsoft.com/office/drawing/2017/model3d" xmlns:o="urn:schemas-microsoft-com:office:office" xmlns:oel="http://schemas.microsoft.com/office/2019/extlst" xmlns:r="http://schemas.openxmlformats.org/officeDocument/2006/relationships" xmlns:m="http://schemas.openxmlformats.org/officeDocument/2006/math" xmlns:v="urn:schemas-microsoft-com:vml" xmlns:wp14="http://schemas.microsoft.com/office/word/2010/wordprocessingDrawing" xmlns:wp="http://schemas.openxmlformats.org/drawingml/2006/wordprocessingDrawing" xmlns:w10="urn:schemas-microsoft-com:office:word" xmlns:w="http://schemas.openxmlformats.org/wordprocessingml/2006/main" xmlns:w14="http://schemas.microsoft.com/office/word/2010/wordml" xmlns:w15="http://schemas.microsoft.com/office/word/2012/wordml" xmlns:w16cex="http://schemas.microsoft.com/office/word/2018/wordml/cex" xmlns:w16cid="http://schemas.microsoft.com/office/word/2016/wordml/cid" xmlns:w16="http://schemas.microsoft.com/office/word/2018/wordml" xmlns:w16sdtdh="http://schemas.microsoft.com/office/word/2020/wordml/sdtdatahash" xmlns:w16se="http://schemas.microsoft.com/office/word/2015/wordml/symex" xmlns:wpg="http://schemas.microsoft.com/office/word/2010/wordprocessingGroup" xmlns:wpi="http://schemas.microsoft.com/office/word/2010/wordprocessingInk" xmlns:wne="http://schemas.microsoft.com/office/word/2006/wordml" xmlns:wps="http://schemas.microsoft.com/office/word/2010/wordprocessingShape" mc:Ignorable="w14 w15 w16se w16cid w16 w16cex w16sdtdh wp14">
-  <w:sdt>
-    <w:sdtPr>
-      <w:id w:val="-989014299"/>
-      <w:docPartObj>
-        <w:docPartGallery w:val="Page Numbers (Top of Page)"/>
-        <w:docPartUnique/>
-      </w:docPartObj>
-    </w:sdtPr>
-    <w:sdtEndPr>
+  <w:p>
+    <w:pPr>
+      <w:pStyle w:val="Footer"/>
+      <w:pBdr>
+        <w:top w:val="single" w:sz="4" w:space="1" w:color="auto"/>
+      </w:pBdr>
+      <w:jc w:val="right"/>
       <w:rPr>
         <w:b/>
         <w:bCs/>
       </w:rPr>
-    </w:sdtEndPr>
-    <w:sdtContent>
-      <w:p>
-        <w:pPr>
-          <w:pStyle w:val="Footer"/>
-          <w:pBdr>
-            <w:top w:val="single" w:sz="4" w:space="1" w:color="auto"/>
-          </w:pBdr>
-          <w:jc w:val="right"/>
-          <w:rPr>
-            <w:b/>
-            <w:bCs/>
-          </w:rPr>
-        </w:pPr>
+    </w:pPr>
+    <w:r>
+      <w:rPr>
+        <w:noProof/>
+      </w:rPr>
+      <mc:AlternateContent>
+        <mc:Choice Requires="wps">
+          <w:drawing>
+            <wp:anchor distT="0" distB="0" distL="0" distR="0" simplePos="0" relativeHeight="251660288" behindDoc="0" locked="0" layoutInCell="1" allowOverlap="1" wp14:anchorId="71728260" wp14:editId="0E87DB0C">
+              <wp:simplePos x="635" y="635"/>
+              <wp:positionH relativeFrom="page">
+                <wp:align>left</wp:align>
+              </wp:positionH>
+              <wp:positionV relativeFrom="page">
+                <wp:align>bottom</wp:align>
+              </wp:positionV>
+              <wp:extent cx="565150" cy="353060"/>
+              <wp:effectExtent l="0" t="0" r="6350" b="0"/>
+              <wp:wrapNone/>
+              <wp:docPr id="978091811" name="Text Box 3" descr="Public">
+                <a:extLst xmlns:a="http://schemas.openxmlformats.org/drawingml/2006/main">
+                  <a:ext uri="{5AE41FA2-C0FF-4470-9BD4-5FADCA87CBE2}">
+                    <aclsh:classification xmlns:aclsh="http://schemas.microsoft.com/office/drawing/2020/classificationShape" classificationOutcomeType="ftr"/>
+                  </a:ext>
+                </a:extLst>
+              </wp:docPr>
+              <wp:cNvGraphicFramePr/>
+              <a:graphic xmlns:a="http://schemas.openxmlformats.org/drawingml/2006/main">
+                <a:graphicData uri="http://schemas.microsoft.com/office/word/2010/wordprocessingShape">
+                  <wps:wsp>
+                    <wps:cNvSpPr txBox="1"/>
+                    <wps:spPr>
+                      <a:xfrm>
+                        <a:off x="0" y="0"/>
+                        <a:ext cx="565150" cy="353060"/>
+                      </a:xfrm>
+                      <a:prstGeom prst="rect">
+                        <a:avLst/>
+                      </a:prstGeom>
+                      <a:noFill/>
+                      <a:ln>
+                        <a:noFill/>
+                      </a:ln>
+                    </wps:spPr>
+                    <wps:txbx>
+                      <w:txbxContent>
+                        <w:p>
+                          <w:pPr>
+                            <w:rPr>
+                              <w:rFonts w:ascii="Calibri" w:eastAsia="Calibri" w:hAnsi="Calibri" w:cs="Calibri"/>
+                              <w:noProof/>
+                              <w:color w:val="000000"/>
+                              <w:sz w:val="20"/>
+                              <w:szCs w:val="20"/>
+                            </w:rPr>
+                          </w:pPr>
+                          <w:r>
+                            <w:rPr>
+                              <w:rFonts w:ascii="Calibri" w:eastAsia="Calibri" w:hAnsi="Calibri" w:cs="Calibri"/>
+                              <w:noProof/>
+                              <w:color w:val="000000"/>
+                              <w:sz w:val="20"/>
+                              <w:szCs w:val="20"/>
+                            </w:rPr>
+                            <w:t>Public</w:t>
+                          </w:r>
+                        </w:p>
+                      </w:txbxContent>
+                    </wps:txbx>
+                    <wps:bodyPr rot="0" spcFirstLastPara="0" vertOverflow="overflow" horzOverflow="overflow" vert="horz" wrap="none" lIns="254000" tIns="0" rIns="0" bIns="190500" numCol="1" spcCol="0" rtlCol="0" fromWordArt="0" anchor="b" anchorCtr="0" forceAA="0" compatLnSpc="1">
+                      <a:prstTxWarp prst="textNoShape">
+                        <a:avLst/>
+                      </a:prstTxWarp>
+                      <a:spAutoFit/>
+                    </wps:bodyPr>
+                  </wps:wsp>
+                </a:graphicData>
+              </a:graphic>
+            </wp:anchor>
+          </w:drawing>
+        </mc:Choice>
+        <mc:Fallback>
+          <w:pict>
+            <v:shapetype w14:anchorId="71728260" id="_x0000_t202" coordsize="21600,21600" o:spt="202" path="m,l,21600r21600,l21600,xe">
+              <v:stroke joinstyle="miter"/>
+              <v:path gradientshapeok="t" o:connecttype="rect"/>
+            </v:shapetype>
+            <v:shape id="Text Box 3" o:spid="_x0000_s1027" type="#_x0000_t202" alt="Public" style="position:absolute;left:0;text-align:left;margin-left:0;margin-top:0;width:44.5pt;height:27.8pt;z-index:251660288;visibility:visible;mso-wrap-style:none;mso-wrap-distance-left:0;mso-wrap-distance-top:0;mso-wrap-distance-right:0;mso-wrap-distance-bottom:0;mso-position-horizontal:left;mso-position-horizontal-relative:page;mso-position-vertical:bottom;mso-position-vertical-relative:page;v-text-anchor:bottom" o:gfxdata="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" filled="f" stroked="f">
+              <v:fill o:detectmouseclick="t"/>
+              <v:textbox style="mso-fit-shape-to-text:t" inset="20pt,0,0,15pt">
+                <w:txbxContent>
+                  <w:p>
+                    <w:pPr>
+                      <w:rPr>
+                        <w:rFonts w:ascii="Calibri" w:eastAsia="Calibri" w:hAnsi="Calibri" w:cs="Calibri"/>
+                        <w:noProof/>
+                        <w:color w:val="000000"/>
+                        <w:sz w:val="20"/>
+                        <w:szCs w:val="20"/>
+                      </w:rPr>
+                    </w:pPr>
+                    <w:r>
+                      <w:rPr>
+                        <w:rFonts w:ascii="Calibri" w:eastAsia="Calibri" w:hAnsi="Calibri" w:cs="Calibri"/>
+                        <w:noProof/>
+                        <w:color w:val="000000"/>
+                        <w:sz w:val="20"/>
+                        <w:szCs w:val="20"/>
+                      </w:rPr>
+                      <w:t>Public</w:t>
+                    </w:r>
+                  </w:p>
+                </w:txbxContent>
+              </v:textbox>
+              <w10:wrap anchorx="page" anchory="page"/>
+            </v:shape>
+          </w:pict>
+        </mc:Fallback>
+      </mc:AlternateContent>
+    </w:r>
+    <w:sdt>
+      <w:sdtPr>
+        <w:id w:val="-989014299"/>
+        <w:docPartObj>
+          <w:docPartGallery w:val="Page Numbers (Top of Page)"/>
+          <w:docPartUnique/>
+        </w:docPartObj>
+      </w:sdtPr>
+      <w:sdtEndPr>
+        <w:rPr>
+          <w:b/>
+          <w:bCs/>
+        </w:rPr>
+      </w:sdtEndPr>
+      <w:sdtContent>
         <w:r>
           <w:rPr>
             <w:b/>
@@ -3761,9 +4021,9 @@
           </w:rPr>
           <w:fldChar w:fldCharType="end"/>
         </w:r>
-      </w:p>
-    </w:sdtContent>
-  </w:sdt>
+      </w:sdtContent>
+    </w:sdt>
+  </w:p>
   <w:p>
     <w:pPr>
       <w:pStyle w:val="Footer"/>
@@ -3785,6 +4045,127 @@
         <w:bCs/>
       </w:rPr>
     </w:pPr>
+    <w:r>
+      <w:rPr>
+        <w:b/>
+        <w:bCs/>
+        <w:noProof/>
+      </w:rPr>
+      <mc:AlternateContent>
+        <mc:Choice Requires="wps">
+          <w:drawing>
+            <wp:anchor distT="0" distB="0" distL="0" distR="0" simplePos="0" relativeHeight="251658240" behindDoc="0" locked="0" layoutInCell="1" allowOverlap="1" wp14:anchorId="4162F70A" wp14:editId="4BAB078F">
+              <wp:simplePos x="0" y="0"/>
+              <wp:positionH relativeFrom="page">
+                <wp:align>left</wp:align>
+              </wp:positionH>
+              <wp:positionV relativeFrom="page">
+                <wp:align>bottom</wp:align>
+              </wp:positionV>
+              <wp:extent cx="565150" cy="353060"/>
+              <wp:effectExtent l="0" t="0" r="6350" b="0"/>
+              <wp:wrapNone/>
+              <wp:docPr id="1833798648" name="Text Box 1" descr="Public">
+                <a:extLst xmlns:a="http://schemas.openxmlformats.org/drawingml/2006/main">
+                  <a:ext uri="{5AE41FA2-C0FF-4470-9BD4-5FADCA87CBE2}">
+                    <aclsh:classification xmlns:aclsh="http://schemas.microsoft.com/office/drawing/2020/classificationShape" classificationOutcomeType="ftr"/>
+                  </a:ext>
+                </a:extLst>
+              </wp:docPr>
+              <wp:cNvGraphicFramePr/>
+              <a:graphic xmlns:a="http://schemas.openxmlformats.org/drawingml/2006/main">
+                <a:graphicData uri="http://schemas.microsoft.com/office/word/2010/wordprocessingShape">
+                  <wps:wsp>
+                    <wps:cNvSpPr txBox="1"/>
+                    <wps:spPr>
+                      <a:xfrm>
+                        <a:off x="0" y="0"/>
+                        <a:ext cx="565150" cy="353060"/>
+                      </a:xfrm>
+                      <a:prstGeom prst="rect">
+                        <a:avLst/>
+                      </a:prstGeom>
+                      <a:noFill/>
+                      <a:ln>
+                        <a:noFill/>
+                      </a:ln>
+                    </wps:spPr>
+                    <wps:txbx>
+                      <w:txbxContent>
+                        <w:p>
+                          <w:pPr>
+                            <w:rPr>
+                              <w:rFonts w:ascii="Calibri" w:eastAsia="Calibri" w:hAnsi="Calibri" w:cs="Calibri"/>
+                              <w:noProof/>
+                              <w:color w:val="000000"/>
+                              <w:sz w:val="20"/>
+                              <w:szCs w:val="20"/>
+                            </w:rPr>
+                          </w:pPr>
+                          <w:r>
+                            <w:rPr>
+                              <w:rFonts w:ascii="Calibri" w:eastAsia="Calibri" w:hAnsi="Calibri" w:cs="Calibri"/>
+                              <w:noProof/>
+                              <w:color w:val="000000"/>
+                              <w:sz w:val="20"/>
+                              <w:szCs w:val="20"/>
+                            </w:rPr>
+                            <w:t>Public</w:t>
+                          </w:r>
+                        </w:p>
+                      </w:txbxContent>
+                    </wps:txbx>
+                    <wps:bodyPr rot="0" spcFirstLastPara="0" vertOverflow="overflow" horzOverflow="overflow" vert="horz" wrap="none" lIns="254000" tIns="0" rIns="0" bIns="190500" numCol="1" spcCol="0" rtlCol="0" fromWordArt="0" anchor="b" anchorCtr="0" forceAA="0" compatLnSpc="1">
+                      <a:prstTxWarp prst="textNoShape">
+                        <a:avLst/>
+                      </a:prstTxWarp>
+                      <a:spAutoFit/>
+                    </wps:bodyPr>
+                  </wps:wsp>
+                </a:graphicData>
+              </a:graphic>
+            </wp:anchor>
+          </w:drawing>
+        </mc:Choice>
+        <mc:Fallback>
+          <w:pict>
+            <v:shapetype w14:anchorId="4162F70A" id="_x0000_t202" coordsize="21600,21600" o:spt="202" path="m,l,21600r21600,l21600,xe">
+              <v:stroke joinstyle="miter"/>
+              <v:path gradientshapeok="t" o:connecttype="rect"/>
+            </v:shapetype>
+            <v:shape id="Text Box 1" o:spid="_x0000_s1028" type="#_x0000_t202" alt="Public" style="position:absolute;margin-left:0;margin-top:0;width:44.5pt;height:27.8pt;z-index:251658240;visibility:visible;mso-wrap-style:none;mso-wrap-distance-left:0;mso-wrap-distance-top:0;mso-wrap-distance-right:0;mso-wrap-distance-bottom:0;mso-position-horizontal:left;mso-position-horizontal-relative:page;mso-position-vertical:bottom;mso-position-vertical-relative:page;v-text-anchor:bottom" o:gfxdata="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" filled="f" stroked="f">
+              <v:fill o:detectmouseclick="t"/>
+              <v:textbox style="mso-fit-shape-to-text:t" inset="20pt,0,0,15pt">
+                <w:txbxContent>
+                  <w:p>
+                    <w:pPr>
+                      <w:rPr>
+                        <w:rFonts w:ascii="Calibri" w:eastAsia="Calibri" w:hAnsi="Calibri" w:cs="Calibri"/>
+                        <w:noProof/>
+                        <w:color w:val="000000"/>
+                        <w:sz w:val="20"/>
+                        <w:szCs w:val="20"/>
+                      </w:rPr>
+                    </w:pPr>
+                    <w:r>
+                      <w:rPr>
+                        <w:rFonts w:ascii="Calibri" w:eastAsia="Calibri" w:hAnsi="Calibri" w:cs="Calibri"/>
+                        <w:noProof/>
+                        <w:color w:val="000000"/>
+                        <w:sz w:val="20"/>
+                        <w:szCs w:val="20"/>
+                      </w:rPr>
+                      <w:t>Public</w:t>
+                    </w:r>
+                  </w:p>
+                </w:txbxContent>
+              </v:textbox>
+              <w10:wrap anchorx="page" anchory="page"/>
+            </v:shape>
+          </w:pict>
+        </mc:Fallback>
+      </mc:AlternateContent>
+    </w:r>
     <w:r>
       <w:rPr>
         <w:b/>

</xml_diff>